<commit_message>
Terminando o layout basico
</commit_message>
<xml_diff>
--- a/src/assets/Projeto FormsApp.docx
+++ b/src/assets/Projeto FormsApp.docx
@@ -35,139 +35,32 @@
           <w:b/>
         </w:rPr>
       </w:pPr>
-      <w:r>
-        <w:rPr>
-          <w:b/>
-        </w:rPr>
-        <w:t xml:space="preserve">Comando para a criação do </w:t>
-      </w:r>
-      <w:proofErr w:type="spellStart"/>
-      <w:r>
-        <w:rPr>
-          <w:b/>
-        </w:rPr>
-        <w:t>app</w:t>
-      </w:r>
-      <w:proofErr w:type="spellEnd"/>
-      <w:r>
-        <w:rPr>
-          <w:b/>
-        </w:rPr>
-        <w:t>:</w:t>
-      </w:r>
     </w:p>
     <w:p>
       <w:pPr>
         <w:rPr>
-          <w:rFonts w:ascii="Consolas" w:hAnsi="Consolas"/>
-          <w:color w:val="222D3A"/>
-          <w:sz w:val="20"/>
-          <w:szCs w:val="20"/>
-          <w:shd w:val="clear" w:color="auto" w:fill="F6F8FC"/>
+          <w:b/>
         </w:rPr>
       </w:pPr>
-      <w:proofErr w:type="spellStart"/>
-      <w:proofErr w:type="gramStart"/>
-      <w:r>
-        <w:rPr>
-          <w:rFonts w:ascii="Consolas" w:hAnsi="Consolas"/>
-          <w:color w:val="222D3A"/>
-          <w:sz w:val="20"/>
-          <w:szCs w:val="20"/>
-          <w:shd w:val="clear" w:color="auto" w:fill="F6F8FC"/>
-        </w:rPr>
-        <w:t>ionic</w:t>
-      </w:r>
-      <w:proofErr w:type="spellEnd"/>
-      <w:proofErr w:type="gramEnd"/>
-      <w:r>
-        <w:rPr>
-          <w:rFonts w:ascii="Consolas" w:hAnsi="Consolas"/>
-          <w:color w:val="222D3A"/>
-          <w:sz w:val="20"/>
-          <w:szCs w:val="20"/>
-          <w:shd w:val="clear" w:color="auto" w:fill="F6F8FC"/>
-        </w:rPr>
-        <w:t xml:space="preserve"> start </w:t>
-      </w:r>
-      <w:proofErr w:type="spellStart"/>
-      <w:r>
-        <w:rPr>
-          <w:rFonts w:ascii="Consolas" w:hAnsi="Consolas"/>
-          <w:color w:val="222D3A"/>
-          <w:sz w:val="20"/>
-          <w:szCs w:val="20"/>
-          <w:shd w:val="clear" w:color="auto" w:fill="F6F8FC"/>
-        </w:rPr>
-        <w:t>formsApp</w:t>
-      </w:r>
-      <w:proofErr w:type="spellEnd"/>
-      <w:r>
-        <w:rPr>
-          <w:rFonts w:ascii="Consolas" w:hAnsi="Consolas"/>
-          <w:color w:val="222D3A"/>
-          <w:sz w:val="20"/>
-          <w:szCs w:val="20"/>
-          <w:shd w:val="clear" w:color="auto" w:fill="F6F8FC"/>
-        </w:rPr>
-        <w:t xml:space="preserve"> </w:t>
-      </w:r>
-      <w:proofErr w:type="spellStart"/>
-      <w:r>
-        <w:rPr>
-          <w:rFonts w:ascii="Consolas" w:hAnsi="Consolas"/>
-          <w:color w:val="222D3A"/>
-          <w:sz w:val="20"/>
-          <w:szCs w:val="20"/>
-          <w:shd w:val="clear" w:color="auto" w:fill="F6F8FC"/>
-        </w:rPr>
-        <w:t>tabs</w:t>
-      </w:r>
-      <w:proofErr w:type="spellEnd"/>
-      <w:r>
-        <w:rPr>
-          <w:rFonts w:ascii="Consolas" w:hAnsi="Consolas"/>
-          <w:color w:val="222D3A"/>
-          <w:sz w:val="20"/>
-          <w:szCs w:val="20"/>
-          <w:shd w:val="clear" w:color="auto" w:fill="F6F8FC"/>
-        </w:rPr>
-        <w:t xml:space="preserve"> --</w:t>
-      </w:r>
-      <w:proofErr w:type="spellStart"/>
-      <w:r>
-        <w:rPr>
-          <w:rFonts w:ascii="Consolas" w:hAnsi="Consolas"/>
-          <w:color w:val="222D3A"/>
-          <w:sz w:val="20"/>
-          <w:szCs w:val="20"/>
-          <w:shd w:val="clear" w:color="auto" w:fill="F6F8FC"/>
-        </w:rPr>
-        <w:t>type</w:t>
-      </w:r>
-      <w:proofErr w:type="spellEnd"/>
-      <w:r>
-        <w:rPr>
-          <w:rFonts w:ascii="Consolas" w:hAnsi="Consolas"/>
-          <w:color w:val="222D3A"/>
-          <w:sz w:val="20"/>
-          <w:szCs w:val="20"/>
-          <w:shd w:val="clear" w:color="auto" w:fill="F6F8FC"/>
-        </w:rPr>
-        <w:t>=angular</w:t>
-      </w:r>
-    </w:p>
-    <w:p>
-      <w:r>
-        <w:t xml:space="preserve">Para criar as páginas </w:t>
-      </w:r>
-      <w:proofErr w:type="spellStart"/>
-      <w:r>
-        <w:t>login</w:t>
-      </w:r>
-      <w:proofErr w:type="spellEnd"/>
-      <w:r>
-        <w:t xml:space="preserve"> e registo, se usam os comandos:</w:t>
+      <w:r>
+        <w:rPr>
+          <w:b/>
+        </w:rPr>
+        <w:t xml:space="preserve">Comando para a criação do </w:t>
+      </w:r>
+      <w:proofErr w:type="spellStart"/>
+      <w:r>
+        <w:rPr>
+          <w:b/>
+        </w:rPr>
+        <w:t>app</w:t>
+      </w:r>
+      <w:proofErr w:type="spellEnd"/>
+      <w:r>
+        <w:rPr>
+          <w:b/>
+        </w:rPr>
+        <w:t>:</w:t>
       </w:r>
     </w:p>
     <w:p>
@@ -202,7 +95,7 @@
           <w:szCs w:val="20"/>
           <w:shd w:val="clear" w:color="auto" w:fill="F6F8FC"/>
         </w:rPr>
-        <w:t xml:space="preserve"> g </w:t>
+        <w:t xml:space="preserve"> start </w:t>
       </w:r>
       <w:proofErr w:type="spellStart"/>
       <w:r>
@@ -213,7 +106,7 @@
           <w:szCs w:val="20"/>
           <w:shd w:val="clear" w:color="auto" w:fill="F6F8FC"/>
         </w:rPr>
-        <w:t>page</w:t>
+        <w:t>formsApp</w:t>
       </w:r>
       <w:proofErr w:type="spellEnd"/>
       <w:r>
@@ -235,9 +128,54 @@
           <w:szCs w:val="20"/>
           <w:shd w:val="clear" w:color="auto" w:fill="F6F8FC"/>
         </w:rPr>
+        <w:t>tabs</w:t>
+      </w:r>
+      <w:proofErr w:type="spellEnd"/>
+      <w:r>
+        <w:rPr>
+          <w:rFonts w:ascii="Consolas" w:hAnsi="Consolas"/>
+          <w:color w:val="222D3A"/>
+          <w:sz w:val="20"/>
+          <w:szCs w:val="20"/>
+          <w:shd w:val="clear" w:color="auto" w:fill="F6F8FC"/>
+        </w:rPr>
+        <w:t xml:space="preserve"> --</w:t>
+      </w:r>
+      <w:proofErr w:type="spellStart"/>
+      <w:r>
+        <w:rPr>
+          <w:rFonts w:ascii="Consolas" w:hAnsi="Consolas"/>
+          <w:color w:val="222D3A"/>
+          <w:sz w:val="20"/>
+          <w:szCs w:val="20"/>
+          <w:shd w:val="clear" w:color="auto" w:fill="F6F8FC"/>
+        </w:rPr>
+        <w:t>type</w:t>
+      </w:r>
+      <w:proofErr w:type="spellEnd"/>
+      <w:r>
+        <w:rPr>
+          <w:rFonts w:ascii="Consolas" w:hAnsi="Consolas"/>
+          <w:color w:val="222D3A"/>
+          <w:sz w:val="20"/>
+          <w:szCs w:val="20"/>
+          <w:shd w:val="clear" w:color="auto" w:fill="F6F8FC"/>
+        </w:rPr>
+        <w:t>=angular</w:t>
+      </w:r>
+    </w:p>
+    <w:p>
+      <w:r>
+        <w:t xml:space="preserve">Para criar as páginas </w:t>
+      </w:r>
+      <w:proofErr w:type="spellStart"/>
+      <w:r>
         <w:t>login</w:t>
       </w:r>
       <w:proofErr w:type="spellEnd"/>
+      <w:r>
+        <w:t xml:space="preserve"> e registo, se usam os comandos:</w:t>
+      </w:r>
     </w:p>
     <w:p>
       <w:pPr>
@@ -295,6 +233,7 @@
         </w:rPr>
         <w:t xml:space="preserve"> </w:t>
       </w:r>
+      <w:proofErr w:type="spellStart"/>
       <w:r>
         <w:rPr>
           <w:rFonts w:ascii="Consolas" w:hAnsi="Consolas"/>
@@ -303,12 +242,70 @@
           <w:szCs w:val="20"/>
           <w:shd w:val="clear" w:color="auto" w:fill="F6F8FC"/>
         </w:rPr>
-        <w:t>registro</w:t>
-      </w:r>
+        <w:t>login</w:t>
+      </w:r>
+      <w:proofErr w:type="spellEnd"/>
     </w:p>
     <w:p>
       <w:pPr>
         <w:rPr>
+          <w:rFonts w:ascii="Consolas" w:hAnsi="Consolas"/>
+          <w:color w:val="222D3A"/>
+          <w:sz w:val="20"/>
+          <w:szCs w:val="20"/>
+          <w:shd w:val="clear" w:color="auto" w:fill="F6F8FC"/>
+        </w:rPr>
+      </w:pPr>
+      <w:proofErr w:type="spellStart"/>
+      <w:proofErr w:type="gramStart"/>
+      <w:r>
+        <w:rPr>
+          <w:rFonts w:ascii="Consolas" w:hAnsi="Consolas"/>
+          <w:color w:val="222D3A"/>
+          <w:sz w:val="20"/>
+          <w:szCs w:val="20"/>
+          <w:shd w:val="clear" w:color="auto" w:fill="F6F8FC"/>
+        </w:rPr>
+        <w:t>ionic</w:t>
+      </w:r>
+      <w:proofErr w:type="spellEnd"/>
+      <w:proofErr w:type="gramEnd"/>
+      <w:r>
+        <w:rPr>
+          <w:rFonts w:ascii="Consolas" w:hAnsi="Consolas"/>
+          <w:color w:val="222D3A"/>
+          <w:sz w:val="20"/>
+          <w:szCs w:val="20"/>
+          <w:shd w:val="clear" w:color="auto" w:fill="F6F8FC"/>
+        </w:rPr>
+        <w:t xml:space="preserve"> g </w:t>
+      </w:r>
+      <w:proofErr w:type="spellStart"/>
+      <w:r>
+        <w:rPr>
+          <w:rFonts w:ascii="Consolas" w:hAnsi="Consolas"/>
+          <w:color w:val="222D3A"/>
+          <w:sz w:val="20"/>
+          <w:szCs w:val="20"/>
+          <w:shd w:val="clear" w:color="auto" w:fill="F6F8FC"/>
+        </w:rPr>
+        <w:t>page</w:t>
+      </w:r>
+      <w:proofErr w:type="spellEnd"/>
+      <w:r>
+        <w:rPr>
+          <w:rFonts w:ascii="Consolas" w:hAnsi="Consolas"/>
+          <w:color w:val="222D3A"/>
+          <w:sz w:val="20"/>
+          <w:szCs w:val="20"/>
+          <w:shd w:val="clear" w:color="auto" w:fill="F6F8FC"/>
+        </w:rPr>
+        <w:t xml:space="preserve"> registro</w:t>
+      </w:r>
+    </w:p>
+    <w:p>
+      <w:pPr>
+        <w:rPr>
           <w:b/>
           <w:sz w:val="32"/>
           <w:szCs w:val="32"/>
@@ -351,12 +348,7 @@
       </w:r>
       <w:proofErr w:type="spellEnd"/>
       <w:r>
-        <w:t>, basta abri</w:t>
-      </w:r>
-      <w:bookmarkStart w:id="0" w:name="_GoBack"/>
-      <w:bookmarkEnd w:id="0"/>
-      <w:r>
-        <w:t xml:space="preserve">r </w:t>
+        <w:t xml:space="preserve">, basta abrir </w:t>
       </w:r>
       <w:r>
         <w:t xml:space="preserve">o </w:t>
@@ -1116,31 +1108,13 @@
     </w:p>
     <w:p>
       <w:r>
-        <w:t xml:space="preserve">Para os </w:t>
-      </w:r>
-      <w:r>
-        <w:t>botões</w:t>
-      </w:r>
-      <w:r>
-        <w:t>:</w:t>
-      </w:r>
-      <w:r>
-        <w:t xml:space="preserve"> “Entrar”, “Registrar” e “</w:t>
+        <w:t>Para os botões: “Entrar”, “Registrar” e “</w:t>
       </w:r>
       <w:r>
         <w:t>Esqueceu</w:t>
       </w:r>
       <w:r>
-        <w:t xml:space="preserve"> S</w:t>
-      </w:r>
-      <w:r>
-        <w:t>enha</w:t>
-      </w:r>
-      <w:r>
-        <w:t>”</w:t>
-      </w:r>
-      <w:r>
-        <w:t>, utilizamos o</w:t>
+        <w:t xml:space="preserve"> Senha”, utilizamos o</w:t>
       </w:r>
       <w:r>
         <w:t xml:space="preserve"> </w:t>
@@ -1579,27 +1553,7 @@
           <w:szCs w:val="20"/>
           <w:shd w:val="clear" w:color="auto" w:fill="F6F8FC"/>
         </w:rPr>
-        <w:t>&gt;</w:t>
-      </w:r>
-      <w:r>
-        <w:rPr>
-          <w:rStyle w:val="token"/>
-          <w:rFonts w:ascii="Consolas" w:hAnsi="Consolas"/>
-          <w:sz w:val="20"/>
-          <w:szCs w:val="20"/>
-          <w:shd w:val="clear" w:color="auto" w:fill="F6F8FC"/>
-        </w:rPr>
-        <w:t>Nome</w:t>
-      </w:r>
-      <w:r>
-        <w:rPr>
-          <w:rStyle w:val="token"/>
-          <w:rFonts w:ascii="Consolas" w:hAnsi="Consolas"/>
-          <w:sz w:val="20"/>
-          <w:szCs w:val="20"/>
-          <w:shd w:val="clear" w:color="auto" w:fill="F6F8FC"/>
-        </w:rPr>
-        <w:t>&lt;/</w:t>
+        <w:t>&gt;Nome&lt;/</w:t>
       </w:r>
       <w:proofErr w:type="spellStart"/>
       <w:r>
@@ -1801,7 +1755,6 @@
           <w:szCs w:val="20"/>
           <w:shd w:val="clear" w:color="auto" w:fill="F6F8FC"/>
         </w:rPr>
-        <w:lastRenderedPageBreak/>
         <w:t>&lt;</w:t>
       </w:r>
       <w:proofErr w:type="spellStart"/>
@@ -1865,52 +1818,32 @@
           <w:szCs w:val="20"/>
           <w:shd w:val="clear" w:color="auto" w:fill="F6F8FC"/>
         </w:rPr>
+        <w:t>&gt;CPF&lt;/</w:t>
+      </w:r>
+      <w:proofErr w:type="spellStart"/>
+      <w:r>
+        <w:rPr>
+          <w:rStyle w:val="token"/>
+          <w:rFonts w:ascii="Consolas" w:hAnsi="Consolas"/>
+          <w:sz w:val="20"/>
+          <w:szCs w:val="20"/>
+          <w:shd w:val="clear" w:color="auto" w:fill="F6F8FC"/>
+        </w:rPr>
+        <w:t>ion-label</w:t>
+      </w:r>
+      <w:proofErr w:type="spellEnd"/>
+      <w:r>
+        <w:rPr>
+          <w:rStyle w:val="token"/>
+          <w:rFonts w:ascii="Consolas" w:hAnsi="Consolas"/>
+          <w:sz w:val="20"/>
+          <w:szCs w:val="20"/>
+          <w:shd w:val="clear" w:color="auto" w:fill="F6F8FC"/>
+        </w:rPr>
         <w:t>&gt;</w:t>
       </w:r>
       <w:r>
         <w:rPr>
-          <w:rStyle w:val="token"/>
-          <w:rFonts w:ascii="Consolas" w:hAnsi="Consolas"/>
-          <w:sz w:val="20"/>
-          <w:szCs w:val="20"/>
-          <w:shd w:val="clear" w:color="auto" w:fill="F6F8FC"/>
-        </w:rPr>
-        <w:t>CPF</w:t>
-      </w:r>
-      <w:r>
-        <w:rPr>
-          <w:rStyle w:val="token"/>
-          <w:rFonts w:ascii="Consolas" w:hAnsi="Consolas"/>
-          <w:sz w:val="20"/>
-          <w:szCs w:val="20"/>
-          <w:shd w:val="clear" w:color="auto" w:fill="F6F8FC"/>
-        </w:rPr>
-        <w:t>&lt;/</w:t>
-      </w:r>
-      <w:proofErr w:type="spellStart"/>
-      <w:r>
-        <w:rPr>
-          <w:rStyle w:val="token"/>
-          <w:rFonts w:ascii="Consolas" w:hAnsi="Consolas"/>
-          <w:sz w:val="20"/>
-          <w:szCs w:val="20"/>
-          <w:shd w:val="clear" w:color="auto" w:fill="F6F8FC"/>
-        </w:rPr>
-        <w:t>ion-label</w:t>
-      </w:r>
-      <w:proofErr w:type="spellEnd"/>
-      <w:r>
-        <w:rPr>
-          <w:rStyle w:val="token"/>
-          <w:rFonts w:ascii="Consolas" w:hAnsi="Consolas"/>
-          <w:sz w:val="20"/>
-          <w:szCs w:val="20"/>
-          <w:shd w:val="clear" w:color="auto" w:fill="F6F8FC"/>
-        </w:rPr>
-        <w:t>&gt;</w:t>
-      </w:r>
-      <w:r>
-        <w:rPr>
           <w:rFonts w:ascii="Consolas" w:hAnsi="Consolas"/>
           <w:sz w:val="20"/>
           <w:szCs w:val="20"/>
@@ -1970,27 +1903,7 @@
           <w:szCs w:val="20"/>
           <w:shd w:val="clear" w:color="auto" w:fill="F6F8FC"/>
         </w:rPr>
-        <w:t>="</w:t>
-      </w:r>
-      <w:r>
-        <w:rPr>
-          <w:rStyle w:val="token"/>
-          <w:rFonts w:ascii="Consolas" w:hAnsi="Consolas"/>
-          <w:sz w:val="20"/>
-          <w:szCs w:val="20"/>
-          <w:shd w:val="clear" w:color="auto" w:fill="F6F8FC"/>
-        </w:rPr>
-        <w:t>CPF</w:t>
-      </w:r>
-      <w:r>
-        <w:rPr>
-          <w:rStyle w:val="token"/>
-          <w:rFonts w:ascii="Consolas" w:hAnsi="Consolas"/>
-          <w:sz w:val="20"/>
-          <w:szCs w:val="20"/>
-          <w:shd w:val="clear" w:color="auto" w:fill="F6F8FC"/>
-        </w:rPr>
-        <w:t>"&gt;&lt;/</w:t>
+        <w:t>="CPF"&gt;&lt;/</w:t>
       </w:r>
       <w:proofErr w:type="spellStart"/>
       <w:r>
@@ -2448,27 +2361,7 @@
           <w:szCs w:val="20"/>
           <w:shd w:val="clear" w:color="auto" w:fill="F6F8FC"/>
         </w:rPr>
-        <w:t>&gt;</w:t>
-      </w:r>
-      <w:r>
-        <w:rPr>
-          <w:rStyle w:val="token"/>
-          <w:rFonts w:ascii="Consolas" w:hAnsi="Consolas"/>
-          <w:sz w:val="20"/>
-          <w:szCs w:val="20"/>
-          <w:shd w:val="clear" w:color="auto" w:fill="F6F8FC"/>
-        </w:rPr>
-        <w:t>Senha</w:t>
-      </w:r>
-      <w:r>
-        <w:rPr>
-          <w:rStyle w:val="token"/>
-          <w:rFonts w:ascii="Consolas" w:hAnsi="Consolas"/>
-          <w:sz w:val="20"/>
-          <w:szCs w:val="20"/>
-          <w:shd w:val="clear" w:color="auto" w:fill="F6F8FC"/>
-        </w:rPr>
-        <w:t>&lt;/</w:t>
+        <w:t>&gt;Senha&lt;/</w:t>
       </w:r>
       <w:proofErr w:type="spellStart"/>
       <w:r>
@@ -2702,31 +2595,7 @@
         <w:rPr>
           <w:b/>
         </w:rPr>
-        <w:t>“</w:t>
-      </w:r>
-      <w:r>
-        <w:rPr>
-          <w:b/>
-        </w:rPr>
-        <w:t>Salvar</w:t>
-      </w:r>
-      <w:r>
-        <w:rPr>
-          <w:b/>
-        </w:rPr>
-        <w:t>” e “</w:t>
-      </w:r>
-      <w:r>
-        <w:rPr>
-          <w:b/>
-        </w:rPr>
-        <w:t>Voltar</w:t>
-      </w:r>
-      <w:r>
-        <w:rPr>
-          <w:b/>
-        </w:rPr>
-        <w:t>”</w:t>
+        <w:t>“Salvar” e “Voltar”</w:t>
       </w:r>
       <w:r>
         <w:t>, utilizamos o</w:t>
@@ -2967,7 +2836,140 @@
         <w:t>:</w:t>
       </w:r>
     </w:p>
+    <w:p>
+      <w:r>
+        <w:rPr>
+          <w:noProof/>
+          <w:lang w:eastAsia="pt-BR"/>
+        </w:rPr>
+        <w:drawing>
+          <wp:inline distT="0" distB="0" distL="0" distR="0" wp14:anchorId="567240BA" wp14:editId="03316D82">
+            <wp:extent cx="5400040" cy="3037840"/>
+            <wp:effectExtent l="0" t="0" r="0" b="0"/>
+            <wp:docPr id="3" name="Imagem 3"/>
+            <wp:cNvGraphicFramePr>
+              <a:graphicFrameLocks xmlns:a="http://schemas.openxmlformats.org/drawingml/2006/main" noChangeAspect="1"/>
+            </wp:cNvGraphicFramePr>
+            <a:graphic xmlns:a="http://schemas.openxmlformats.org/drawingml/2006/main">
+              <a:graphicData uri="http://schemas.openxmlformats.org/drawingml/2006/picture">
+                <pic:pic xmlns:pic="http://schemas.openxmlformats.org/drawingml/2006/picture">
+                  <pic:nvPicPr>
+                    <pic:cNvPr id="1" name=""/>
+                    <pic:cNvPicPr/>
+                  </pic:nvPicPr>
+                  <pic:blipFill>
+                    <a:blip r:embed="rId4"/>
+                    <a:stretch>
+                      <a:fillRect/>
+                    </a:stretch>
+                  </pic:blipFill>
+                  <pic:spPr>
+                    <a:xfrm>
+                      <a:off x="0" y="0"/>
+                      <a:ext cx="5400040" cy="3037840"/>
+                    </a:xfrm>
+                    <a:prstGeom prst="rect">
+                      <a:avLst/>
+                    </a:prstGeom>
+                  </pic:spPr>
+                </pic:pic>
+              </a:graphicData>
+            </a:graphic>
+          </wp:inline>
+        </w:drawing>
+      </w:r>
+      <w:bookmarkStart w:id="0" w:name="_GoBack"/>
+      <w:bookmarkEnd w:id="0"/>
+    </w:p>
+    <w:p>
+      <w:r>
+        <w:rPr>
+          <w:noProof/>
+          <w:lang w:eastAsia="pt-BR"/>
+        </w:rPr>
+        <w:lastRenderedPageBreak/>
+        <w:drawing>
+          <wp:inline distT="0" distB="0" distL="0" distR="0" wp14:anchorId="6D13C7E8" wp14:editId="3A2D33BB">
+            <wp:extent cx="5400040" cy="3037840"/>
+            <wp:effectExtent l="0" t="0" r="0" b="0"/>
+            <wp:docPr id="2" name="Imagem 2"/>
+            <wp:cNvGraphicFramePr>
+              <a:graphicFrameLocks xmlns:a="http://schemas.openxmlformats.org/drawingml/2006/main" noChangeAspect="1"/>
+            </wp:cNvGraphicFramePr>
+            <a:graphic xmlns:a="http://schemas.openxmlformats.org/drawingml/2006/main">
+              <a:graphicData uri="http://schemas.openxmlformats.org/drawingml/2006/picture">
+                <pic:pic xmlns:pic="http://schemas.openxmlformats.org/drawingml/2006/picture">
+                  <pic:nvPicPr>
+                    <pic:cNvPr id="1" name=""/>
+                    <pic:cNvPicPr/>
+                  </pic:nvPicPr>
+                  <pic:blipFill>
+                    <a:blip r:embed="rId5"/>
+                    <a:stretch>
+                      <a:fillRect/>
+                    </a:stretch>
+                  </pic:blipFill>
+                  <pic:spPr>
+                    <a:xfrm>
+                      <a:off x="0" y="0"/>
+                      <a:ext cx="5400040" cy="3037840"/>
+                    </a:xfrm>
+                    <a:prstGeom prst="rect">
+                      <a:avLst/>
+                    </a:prstGeom>
+                  </pic:spPr>
+                </pic:pic>
+              </a:graphicData>
+            </a:graphic>
+          </wp:inline>
+        </w:drawing>
+      </w:r>
+    </w:p>
     <w:p/>
+    <w:p/>
+    <w:p>
+      <w:r>
+        <w:rPr>
+          <w:noProof/>
+          <w:lang w:eastAsia="pt-BR"/>
+        </w:rPr>
+        <w:drawing>
+          <wp:inline distT="0" distB="0" distL="0" distR="0" wp14:anchorId="33068141" wp14:editId="2473D45E">
+            <wp:extent cx="5400040" cy="3037840"/>
+            <wp:effectExtent l="0" t="0" r="0" b="0"/>
+            <wp:docPr id="1" name="Imagem 1"/>
+            <wp:cNvGraphicFramePr>
+              <a:graphicFrameLocks xmlns:a="http://schemas.openxmlformats.org/drawingml/2006/main" noChangeAspect="1"/>
+            </wp:cNvGraphicFramePr>
+            <a:graphic xmlns:a="http://schemas.openxmlformats.org/drawingml/2006/main">
+              <a:graphicData uri="http://schemas.openxmlformats.org/drawingml/2006/picture">
+                <pic:pic xmlns:pic="http://schemas.openxmlformats.org/drawingml/2006/picture">
+                  <pic:nvPicPr>
+                    <pic:cNvPr id="1" name=""/>
+                    <pic:cNvPicPr/>
+                  </pic:nvPicPr>
+                  <pic:blipFill>
+                    <a:blip r:embed="rId6"/>
+                    <a:stretch>
+                      <a:fillRect/>
+                    </a:stretch>
+                  </pic:blipFill>
+                  <pic:spPr>
+                    <a:xfrm>
+                      <a:off x="0" y="0"/>
+                      <a:ext cx="5400040" cy="3037840"/>
+                    </a:xfrm>
+                    <a:prstGeom prst="rect">
+                      <a:avLst/>
+                    </a:prstGeom>
+                  </pic:spPr>
+                </pic:pic>
+              </a:graphicData>
+            </a:graphic>
+          </wp:inline>
+        </w:drawing>
+      </w:r>
+    </w:p>
     <w:sectPr>
       <w:pgSz w:w="11906" w:h="16838"/>
       <w:pgMar w:top="1417" w:right="1701" w:bottom="1417" w:left="1701" w:header="708" w:footer="708" w:gutter="0"/>

</xml_diff>